<commit_message>
Add info about system tray visibility
</commit_message>
<xml_diff>
--- a/Documentation/VirtualDektopGridSwitcher_Installation.docx
+++ b/Documentation/VirtualDektopGridSwitcher_Installation.docx
@@ -5,6 +5,7 @@
     <w:p>
       <w:pPr>
         <w:pStyle w:val="Heading1"/>
+        <w:spacing w:after="120"/>
       </w:pPr>
       <w:r>
         <w:t>Virtual Desktop Grid Switcher</w:t>
@@ -13,7 +14,6 @@
         <w:t xml:space="preserve"> Installation</w:t>
       </w:r>
     </w:p>
-    <w:p/>
     <w:p>
       <w:r>
         <w:t>I hate installers that do god knows what to your computer so you won’t find one here but you will need to do a few things manually.</w:t>
@@ -159,62 +159,8 @@
         </w:numPr>
       </w:pPr>
       <w:r>
-        <w:t xml:space="preserve">If you want </w:t>
-      </w:r>
-      <w:proofErr w:type="spellStart"/>
-      <w:r>
-        <w:t>VirtualDesktopGridSwitcher</w:t>
-      </w:r>
-      <w:proofErr w:type="spellEnd"/>
-      <w:r>
-        <w:t xml:space="preserve"> to run on </w:t>
-      </w:r>
-      <w:proofErr w:type="spellStart"/>
-      <w:r>
-        <w:t>startup</w:t>
-      </w:r>
-      <w:proofErr w:type="spellEnd"/>
-      <w:r>
-        <w:t xml:space="preserve"> add a shortcut to VirtualDesktopGridSwitcher.exe to your </w:t>
-      </w:r>
-      <w:proofErr w:type="spellStart"/>
-      <w:r>
-        <w:t>startup</w:t>
-      </w:r>
-      <w:proofErr w:type="spellEnd"/>
-      <w:r>
-        <w:t xml:space="preserve"> folder. You can open your</w:t>
-      </w:r>
-      <w:bookmarkStart w:id="0" w:name="_GoBack"/>
-      <w:bookmarkEnd w:id="0"/>
-      <w:r>
-        <w:t xml:space="preserve"> </w:t>
-      </w:r>
-      <w:proofErr w:type="spellStart"/>
-      <w:r>
-        <w:t>startup</w:t>
-      </w:r>
-      <w:proofErr w:type="spellEnd"/>
-      <w:r>
-        <w:t xml:space="preserve"> folder by pressing the Windows key and R key together to open the run dialog and entering </w:t>
-      </w:r>
-      <w:proofErr w:type="spellStart"/>
-      <w:r>
-        <w:t>shell:startup</w:t>
-      </w:r>
-      <w:proofErr w:type="spellEnd"/>
-      <w:r>
-        <w:rPr>
-          <w:noProof/>
-          <w:lang w:eastAsia="en-AU"/>
-        </w:rPr>
-        <w:t xml:space="preserve"> </w:t>
-      </w:r>
-    </w:p>
-    <w:p>
-      <w:pPr>
-        <w:pStyle w:val="ListParagraph"/>
-      </w:pPr>
+        <w:t>To keep the System Tray Icon always visible open Settings -&gt; System -&gt; Notifications &amp; actions and click “Select which icons appear on the taskbar”. Find Virtual Desktop Grid Switcher and set to on.</w:t>
+      </w:r>
     </w:p>
     <w:p>
       <w:pPr>
@@ -226,10 +172,10 @@
           <w:lang w:eastAsia="en-AU"/>
         </w:rPr>
         <w:drawing>
-          <wp:inline distT="0" distB="0" distL="0" distR="0" wp14:anchorId="016910FE" wp14:editId="36BD9E8A">
-            <wp:extent cx="4114800" cy="2257425"/>
-            <wp:effectExtent l="0" t="0" r="0" b="9525"/>
-            <wp:docPr id="1" name="Picture 1"/>
+          <wp:inline distT="0" distB="0" distL="0" distR="0" wp14:anchorId="52E760A1" wp14:editId="1172E8B7">
+            <wp:extent cx="5731510" cy="2715895"/>
+            <wp:effectExtent l="0" t="0" r="2540" b="8255"/>
+            <wp:docPr id="2" name="Picture 2"/>
             <wp:cNvGraphicFramePr>
               <a:graphicFrameLocks xmlns:a="http://schemas.openxmlformats.org/drawingml/2006/main" noChangeAspect="1"/>
             </wp:cNvGraphicFramePr>
@@ -249,6 +195,124 @@
                   <pic:spPr>
                     <a:xfrm>
                       <a:off x="0" y="0"/>
+                      <a:ext cx="5731510" cy="2715895"/>
+                    </a:xfrm>
+                    <a:prstGeom prst="rect">
+                      <a:avLst/>
+                    </a:prstGeom>
+                  </pic:spPr>
+                </pic:pic>
+              </a:graphicData>
+            </a:graphic>
+          </wp:inline>
+        </w:drawing>
+      </w:r>
+      <w:bookmarkStart w:id="0" w:name="_GoBack"/>
+      <w:bookmarkEnd w:id="0"/>
+    </w:p>
+    <w:p>
+      <w:pPr>
+        <w:pStyle w:val="ListParagraph"/>
+      </w:pPr>
+    </w:p>
+    <w:p>
+      <w:pPr>
+        <w:pStyle w:val="ListParagraph"/>
+        <w:numPr>
+          <w:ilvl w:val="0"/>
+          <w:numId w:val="1"/>
+        </w:numPr>
+      </w:pPr>
+      <w:r>
+        <w:t xml:space="preserve">If you want </w:t>
+      </w:r>
+      <w:proofErr w:type="spellStart"/>
+      <w:r>
+        <w:t>VirtualDesktopGridSwitcher</w:t>
+      </w:r>
+      <w:proofErr w:type="spellEnd"/>
+      <w:r>
+        <w:t xml:space="preserve"> to run on </w:t>
+      </w:r>
+      <w:proofErr w:type="spellStart"/>
+      <w:r>
+        <w:t>startup</w:t>
+      </w:r>
+      <w:proofErr w:type="spellEnd"/>
+      <w:r>
+        <w:t xml:space="preserve"> add a shortcut to VirtualDesktopGridSwitcher.exe to your </w:t>
+      </w:r>
+      <w:proofErr w:type="spellStart"/>
+      <w:r>
+        <w:t>startup</w:t>
+      </w:r>
+      <w:proofErr w:type="spellEnd"/>
+      <w:r>
+        <w:t xml:space="preserve"> folder. You can open your</w:t>
+      </w:r>
+      <w:r>
+        <w:t xml:space="preserve"> </w:t>
+      </w:r>
+      <w:proofErr w:type="spellStart"/>
+      <w:r>
+        <w:t>startup</w:t>
+      </w:r>
+      <w:proofErr w:type="spellEnd"/>
+      <w:r>
+        <w:t xml:space="preserve"> folder by pressing the Windows key and R key together to open the run dialog and entering </w:t>
+      </w:r>
+      <w:proofErr w:type="spellStart"/>
+      <w:r>
+        <w:t>shell:startup</w:t>
+      </w:r>
+      <w:proofErr w:type="spellEnd"/>
+      <w:r>
+        <w:rPr>
+          <w:noProof/>
+          <w:lang w:eastAsia="en-AU"/>
+        </w:rPr>
+        <w:t xml:space="preserve"> </w:t>
+      </w:r>
+    </w:p>
+    <w:p>
+      <w:pPr>
+        <w:pStyle w:val="ListParagraph"/>
+      </w:pPr>
+    </w:p>
+    <w:p>
+      <w:pPr>
+        <w:pStyle w:val="ListParagraph"/>
+      </w:pPr>
+      <w:r>
+        <w:rPr>
+          <w:noProof/>
+          <w:lang w:eastAsia="en-AU"/>
+        </w:rPr>
+        <w:lastRenderedPageBreak/>
+        <w:drawing>
+          <wp:inline distT="0" distB="0" distL="0" distR="0" wp14:anchorId="016910FE" wp14:editId="36BD9E8A">
+            <wp:extent cx="4114800" cy="2257425"/>
+            <wp:effectExtent l="0" t="0" r="0" b="9525"/>
+            <wp:docPr id="1" name="Picture 1"/>
+            <wp:cNvGraphicFramePr>
+              <a:graphicFrameLocks xmlns:a="http://schemas.openxmlformats.org/drawingml/2006/main" noChangeAspect="1"/>
+            </wp:cNvGraphicFramePr>
+            <a:graphic xmlns:a="http://schemas.openxmlformats.org/drawingml/2006/main">
+              <a:graphicData uri="http://schemas.openxmlformats.org/drawingml/2006/picture">
+                <pic:pic xmlns:pic="http://schemas.openxmlformats.org/drawingml/2006/picture">
+                  <pic:nvPicPr>
+                    <pic:cNvPr id="1" name=""/>
+                    <pic:cNvPicPr/>
+                  </pic:nvPicPr>
+                  <pic:blipFill>
+                    <a:blip r:embed="rId6"/>
+                    <a:stretch>
+                      <a:fillRect/>
+                    </a:stretch>
+                  </pic:blipFill>
+                  <pic:spPr>
+                    <a:xfrm>
+                      <a:off x="0" y="0"/>
                       <a:ext cx="4114800" cy="2257425"/>
                     </a:xfrm>
                     <a:prstGeom prst="rect">
@@ -283,9 +347,14 @@
         <w:t xml:space="preserve"> folder.</w:t>
       </w:r>
     </w:p>
+    <w:p>
+      <w:pPr>
+        <w:pStyle w:val="ListParagraph"/>
+      </w:pPr>
+    </w:p>
     <w:sectPr>
       <w:pgSz w:w="11906" w:h="16838"/>
-      <w:pgMar w:top="1440" w:right="1440" w:bottom="1440" w:left="1440" w:header="708" w:footer="708" w:gutter="0"/>
+      <w:pgMar w:top="1077" w:right="1077" w:bottom="1077" w:left="1077" w:header="708" w:footer="708" w:gutter="0"/>
       <w:cols w:space="708"/>
       <w:docGrid w:linePitch="360"/>
     </w:sectPr>

</xml_diff>